<commit_message>
Fixed 'Date' in project statement and added PDF copy
</commit_message>
<xml_diff>
--- a/docs/Bathon_Grosse_Project_Statement.docx
+++ b/docs/Bathon_Grosse_Project_Statement.docx
@@ -44,15 +44,7 @@
         <w:t xml:space="preserve"> Mr.</w:t>
       </w:r>
       <w:r>
-        <w:t xml:space="preserve"> Jaden </w:t>
-      </w:r>
-      <w:proofErr w:type="spellStart"/>
-      <w:r>
-        <w:t>Bathon</w:t>
-      </w:r>
-      <w:proofErr w:type="spellEnd"/>
-      <w:r>
-        <w:t xml:space="preserve"> and </w:t>
+        <w:t xml:space="preserve"> Jaden Bathon and </w:t>
       </w:r>
       <w:r>
         <w:t xml:space="preserve">Mr. </w:t>
@@ -64,78 +56,22 @@
         <w:t xml:space="preserve">Fall 2021 CS-410 </w:t>
       </w:r>
       <w:r>
-        <w:t xml:space="preserve">Dining Philosophers lab submission which corresponds to the </w:t>
-      </w:r>
-      <w:proofErr w:type="gramStart"/>
-      <w:r>
-        <w:t xml:space="preserve">aforementioned </w:t>
-      </w:r>
-      <w:r>
-        <w:t>people</w:t>
-      </w:r>
-      <w:proofErr w:type="gramEnd"/>
-      <w:r>
-        <w:t>. This project was done collaboratively</w:t>
-      </w:r>
-      <w:r>
-        <w:t xml:space="preserve">. </w:t>
-      </w:r>
-      <w:proofErr w:type="gramStart"/>
-      <w:r>
-        <w:t>The vast majority of</w:t>
-      </w:r>
-      <w:proofErr w:type="gramEnd"/>
-      <w:r>
-        <w:t xml:space="preserve"> the code itself was written on Mr. </w:t>
-      </w:r>
-      <w:proofErr w:type="spellStart"/>
-      <w:r>
-        <w:t>Bathon’s</w:t>
-      </w:r>
-      <w:proofErr w:type="spellEnd"/>
-      <w:r>
-        <w:t xml:space="preserve"> computer while in the presence of Mr. Grosse. </w:t>
-      </w:r>
-      <w:r>
-        <w:t xml:space="preserve">The remaining code consisted of finishing touches and was completed by Mr. </w:t>
-      </w:r>
-      <w:proofErr w:type="spellStart"/>
-      <w:r>
-        <w:t>Bathon</w:t>
-      </w:r>
-      <w:proofErr w:type="spellEnd"/>
-      <w:r>
-        <w:t xml:space="preserve">. </w:t>
-      </w:r>
-      <w:r>
-        <w:t xml:space="preserve">Presentation aesthetics were developed by Mr. </w:t>
-      </w:r>
-      <w:proofErr w:type="spellStart"/>
-      <w:r>
-        <w:t>Bathon</w:t>
-      </w:r>
-      <w:proofErr w:type="spellEnd"/>
-      <w:r>
-        <w:t xml:space="preserve"> while content was heavily weighted toward Mr. Grosse. </w:t>
-      </w:r>
-      <w:r>
-        <w:t xml:space="preserve">The UML diagram was completed by Mr. </w:t>
-      </w:r>
-      <w:proofErr w:type="spellStart"/>
-      <w:r>
-        <w:t>Bathon</w:t>
-      </w:r>
-      <w:proofErr w:type="spellEnd"/>
-      <w:r>
-        <w:t xml:space="preserve">, and this document along with the post-lab write-up were completed by Mr. Grosse with review by Mr. </w:t>
-      </w:r>
-      <w:proofErr w:type="spellStart"/>
-      <w:r>
-        <w:t>Bathon</w:t>
-      </w:r>
-      <w:proofErr w:type="spellEnd"/>
-      <w:r>
-        <w:t>.</w:t>
+        <w:t xml:space="preserve">Dining Philosophers lab submission which corresponds to the aforementioned </w:t>
+      </w:r>
+      <w:r>
+        <w:t>people. This project was done collaboratively</w:t>
+      </w:r>
+      <w:r>
+        <w:t xml:space="preserve">. The vast majority of the code itself was written on Mr. Bathon’s computer while in the presence of Mr. Grosse. </w:t>
+      </w:r>
+      <w:r>
+        <w:t xml:space="preserve">The remaining code consisted of finishing touches and was completed by Mr. Bathon. </w:t>
+      </w:r>
+      <w:r>
+        <w:t xml:space="preserve">Presentation aesthetics were developed by Mr. Bathon while content was heavily weighted toward Mr. Grosse. </w:t>
+      </w:r>
+      <w:r>
+        <w:t>The UML diagram was completed by Mr. Bathon, and this document along with the post-lab write-up were completed by Mr. Grosse with review by Mr. Bathon.</w:t>
       </w:r>
     </w:p>
     <w:p/>
@@ -147,15 +83,7 @@
         <w:t>handwritten</w:t>
       </w:r>
       <w:r>
-        <w:t xml:space="preserve"> signatures and are used with approval from the parties of both Mr. </w:t>
-      </w:r>
-      <w:proofErr w:type="spellStart"/>
-      <w:r>
-        <w:t>Bathon</w:t>
-      </w:r>
-      <w:proofErr w:type="spellEnd"/>
-      <w:r>
-        <w:t xml:space="preserve"> and Mr. Grosse.</w:t>
+        <w:t xml:space="preserve"> signatures and are used with approval from the parties of both Mr. Bathon and Mr. Grosse.</w:t>
       </w:r>
     </w:p>
     <w:p/>
@@ -379,7 +307,6 @@
         </w:rPr>
         <w:t xml:space="preserve">C. </w:t>
       </w:r>
-      <w:proofErr w:type="spellStart"/>
       <w:r>
         <w:rPr>
           <w:rFonts w:cs="Times New Roman"/>
@@ -387,68 +314,54 @@
         </w:rPr>
         <w:t>Bathon</w:t>
       </w:r>
-      <w:proofErr w:type="spellEnd"/>
-      <w:r>
-        <w:rPr>
-          <w:rFonts w:cs="Times New Roman"/>
-          <w:szCs w:val="24"/>
-        </w:rPr>
-        <w:tab/>
-      </w:r>
-      <w:r>
-        <w:rPr>
-          <w:rFonts w:cs="Times New Roman"/>
-          <w:szCs w:val="24"/>
-        </w:rPr>
-        <w:tab/>
-      </w:r>
-      <w:r>
-        <w:rPr>
-          <w:rFonts w:cs="Times New Roman"/>
-          <w:szCs w:val="24"/>
-        </w:rPr>
-        <w:tab/>
-      </w:r>
-      <w:r>
-        <w:rPr>
-          <w:rFonts w:cs="Times New Roman"/>
-          <w:szCs w:val="24"/>
-        </w:rPr>
-        <w:tab/>
-      </w:r>
-      <w:r>
-        <w:rPr>
-          <w:rFonts w:cs="Times New Roman"/>
-          <w:szCs w:val="24"/>
-        </w:rPr>
-        <w:tab/>
-      </w:r>
-      <w:r>
-        <w:rPr>
-          <w:rFonts w:cs="Times New Roman"/>
-          <w:szCs w:val="24"/>
-        </w:rPr>
-        <w:tab/>
-      </w:r>
-      <w:r>
-        <w:rPr>
-          <w:rFonts w:cs="Times New Roman"/>
-          <w:szCs w:val="24"/>
-        </w:rPr>
-        <w:tab/>
-      </w:r>
-      <w:r>
-        <w:rPr>
-          <w:rFonts w:cs="Times New Roman"/>
-          <w:szCs w:val="24"/>
-        </w:rPr>
-        <w:tab/>
-      </w:r>
-      <w:r>
-        <w:rPr>
-          <w:rFonts w:cs="Times New Roman"/>
-          <w:szCs w:val="24"/>
-        </w:rPr>
+      <w:r>
+        <w:rPr>
+          <w:rFonts w:cs="Times New Roman"/>
+          <w:szCs w:val="24"/>
+        </w:rPr>
+        <w:tab/>
+      </w:r>
+      <w:r>
+        <w:rPr>
+          <w:rFonts w:cs="Times New Roman"/>
+          <w:szCs w:val="24"/>
+        </w:rPr>
+        <w:tab/>
+      </w:r>
+      <w:r>
+        <w:rPr>
+          <w:rFonts w:cs="Times New Roman"/>
+          <w:szCs w:val="24"/>
+        </w:rPr>
+        <w:tab/>
+      </w:r>
+      <w:r>
+        <w:rPr>
+          <w:rFonts w:cs="Times New Roman"/>
+          <w:szCs w:val="24"/>
+        </w:rPr>
+        <w:tab/>
+      </w:r>
+      <w:r>
+        <w:rPr>
+          <w:rFonts w:cs="Times New Roman"/>
+          <w:szCs w:val="24"/>
+        </w:rPr>
+        <w:tab/>
+      </w:r>
+      <w:r>
+        <w:rPr>
+          <w:rFonts w:cs="Times New Roman"/>
+          <w:szCs w:val="24"/>
+        </w:rPr>
+        <w:tab/>
+      </w:r>
+      <w:r>
+        <w:rPr>
+          <w:rFonts w:cs="Times New Roman"/>
+          <w:szCs w:val="24"/>
+        </w:rPr>
+        <w:tab/>
         <w:t>Date</w:t>
       </w:r>
     </w:p>
@@ -537,12 +450,6 @@
           <w:szCs w:val="24"/>
         </w:rPr>
         <w:tab/>
-      </w:r>
-      <w:r>
-        <w:rPr>
-          <w:rFonts w:cs="Times New Roman"/>
-          <w:szCs w:val="24"/>
-        </w:rPr>
         <w:t>Jacob Grosse</w:t>
       </w:r>
       <w:r>
@@ -600,12 +507,6 @@
           <w:szCs w:val="24"/>
         </w:rPr>
         <w:tab/>
-      </w:r>
-      <w:r>
-        <w:rPr>
-          <w:rFonts w:cs="Times New Roman"/>
-          <w:szCs w:val="24"/>
-        </w:rPr>
         <w:t>Date</w:t>
       </w:r>
     </w:p>

</xml_diff>